<commit_message>
Changes to the companion description
</commit_message>
<xml_diff>
--- a/Project Documentation/Compagnions Description.docx
+++ b/Project Documentation/Compagnions Description.docx
@@ -372,7 +372,19 @@
         <w:rPr>
           <w:lang w:val="en-US"/>
         </w:rPr>
-        <w:t xml:space="preserve"> He took the rank but left the army shortly after, to find a women and start a family, as he said. But Remus did nothing like that. He went to the imperial capital of Astrala, where the Obsidian Tower was located and many Gifted tried to flee the hands of the Ridonyan Empire. Ever since he left his homeland Remus has been helping Gifted to flee to the outskirts of the empire, where the soldiers </w:t>
+        <w:t xml:space="preserve"> He took the rank but left the army shortly after, to find a </w:t>
+      </w:r>
+      <w:r>
+        <w:rPr>
+          <w:lang w:val="en-US"/>
+        </w:rPr>
+        <w:t>woman</w:t>
+      </w:r>
+      <w:r>
+        <w:rPr>
+          <w:lang w:val="en-US"/>
+        </w:rPr>
+        <w:t xml:space="preserve"> and start a family, as he said. But Remus did nothing like that. He went to the imperial capital of Astrala, where the Obsidian Tower was located and many Gifted tried to flee the hands of the Ridonyan Empire. Ever since he left his homeland Remus has been helping Gifted to flee to the outskirts of the empire, where the soldiers </w:t>
       </w:r>
       <w:r>
         <w:rPr>
@@ -500,13 +512,7 @@
         <w:rPr>
           <w:lang w:val="en-US"/>
         </w:rPr>
-        <w:t xml:space="preserve"> </w:t>
-      </w:r>
-      <w:r>
-        <w:rPr>
-          <w:lang w:val="en-US"/>
-        </w:rPr>
-        <w:t xml:space="preserve">Remus has more to him than one might see. During his first campaign Remus fought a young Gifted girl and she gave him his burn marks on his face. Remus did not kill her, but captured her, knocking her unconscious during the struggle. Later in the camp of his army, he saw how the young girl was raped multiple times and beaten to death afterwards. Her face has burned itself into his mind, the scar a </w:t>
+        <w:t xml:space="preserve"> Remus has more to him than one might see. During his first campaign Remus fought a young Gifted girl and she gave him his burn marks on his face. Remus did not kill her, but captured her, knocking her unconscious during the struggle. Later in the camp of his army, he saw how the young girl was raped multiple times and beaten to death afterwards. Her face has burned itself into his mind, the scar a </w:t>
       </w:r>
       <w:r>
         <w:rPr>
@@ -518,7 +524,19 @@
         <w:rPr>
           <w:lang w:val="en-US"/>
         </w:rPr>
-        <w:t>reminder that her fate was his doing. Ever since he struggled with fulfilling his duty to his family and his country and what is right. He wants nothing more than to repent for what he did to this girl all those years back and so he does what he does to ensure nobody has do endure such a cruel fate.</w:t>
+        <w:t xml:space="preserve">reminder that her fate was his doing. Ever since he struggled with fulfilling his duty to his family and his country and what is right. He wants nothing more than to repent for what he did to this girl all those years back and so he does what he does to ensure nobody has </w:t>
+      </w:r>
+      <w:r>
+        <w:rPr>
+          <w:lang w:val="en-US"/>
+        </w:rPr>
+        <w:t>to</w:t>
+      </w:r>
+      <w:r>
+        <w:rPr>
+          <w:lang w:val="en-US"/>
+        </w:rPr>
+        <w:t xml:space="preserve"> endure such a cruel fate.</w:t>
       </w:r>
       <w:r>
         <w:rPr>
@@ -1159,7 +1177,31 @@
         <w:rPr>
           <w:lang w:val="en-US"/>
         </w:rPr>
-        <w:t xml:space="preserve">. She don’t likes to talk too much and does not trust anyone but herself. Whatever this young women wants, she </w:t>
+        <w:t xml:space="preserve">. She </w:t>
+      </w:r>
+      <w:r>
+        <w:rPr>
+          <w:lang w:val="en-US"/>
+        </w:rPr>
+        <w:t>doesn’t</w:t>
+      </w:r>
+      <w:r>
+        <w:rPr>
+          <w:lang w:val="en-US"/>
+        </w:rPr>
+        <w:t xml:space="preserve"> like to talk much and does not trust anyone but herself. Whatever </w:t>
+      </w:r>
+      <w:r>
+        <w:rPr>
+          <w:lang w:val="en-US"/>
+        </w:rPr>
+        <w:t>this young woman</w:t>
+      </w:r>
+      <w:r>
+        <w:rPr>
+          <w:lang w:val="en-US"/>
+        </w:rPr>
+        <w:t xml:space="preserve"> wants, she </w:t>
       </w:r>
       <w:r>
         <w:rPr>
@@ -1349,13 +1391,7 @@
         <w:rPr>
           <w:lang w:val="en-US"/>
         </w:rPr>
-        <w:t xml:space="preserve"> 19, </w:t>
-      </w:r>
-      <w:r>
-        <w:rPr>
-          <w:lang w:val="en-US"/>
-        </w:rPr>
-        <w:t>12</w:t>
+        <w:t xml:space="preserve"> 19, 12</w:t>
       </w:r>
       <w:r>
         <w:rPr>
@@ -1368,46 +1404,49 @@
         <w:rPr>
           <w:lang w:val="en-US"/>
         </w:rPr>
+        <w:t xml:space="preserve"> Octas (August)</w:t>
+      </w:r>
+    </w:p>
+    <w:p>
+      <w:pPr>
+        <w:pStyle w:val="KeinLeerraum"/>
+        <w:rPr>
+          <w:lang w:val="en-US"/>
+        </w:rPr>
+      </w:pPr>
+      <w:r>
+        <w:rPr>
+          <w:b/>
+          <w:lang w:val="en-US"/>
+        </w:rPr>
+        <w:t>Heritage:</w:t>
+      </w:r>
+      <w:r>
+        <w:rPr>
+          <w:lang w:val="en-US"/>
+        </w:rPr>
         <w:t xml:space="preserve"> </w:t>
       </w:r>
       <w:r>
         <w:rPr>
           <w:lang w:val="en-US"/>
         </w:rPr>
-        <w:t>Octas</w:t>
-      </w:r>
-      <w:r>
-        <w:rPr>
-          <w:lang w:val="en-US"/>
-        </w:rPr>
-        <w:t xml:space="preserve"> (</w:t>
-      </w:r>
-      <w:r>
-        <w:rPr>
-          <w:lang w:val="en-US"/>
-        </w:rPr>
-        <w:t>August</w:t>
-      </w:r>
-      <w:r>
-        <w:rPr>
-          <w:lang w:val="en-US"/>
-        </w:rPr>
-        <w:t>)</w:t>
-      </w:r>
-    </w:p>
-    <w:p>
-      <w:pPr>
-        <w:pStyle w:val="KeinLeerraum"/>
-        <w:rPr>
-          <w:lang w:val="en-US"/>
-        </w:rPr>
-      </w:pPr>
-      <w:r>
-        <w:rPr>
-          <w:b/>
-          <w:lang w:val="en-US"/>
-        </w:rPr>
-        <w:t>Heritage:</w:t>
+        <w:t>Sibylla Cleophas (sister), Davena Cleophas (mother)</w:t>
+      </w:r>
+    </w:p>
+    <w:p>
+      <w:pPr>
+        <w:pStyle w:val="KeinLeerraum"/>
+        <w:rPr>
+          <w:lang w:val="en-US"/>
+        </w:rPr>
+      </w:pPr>
+      <w:r>
+        <w:rPr>
+          <w:b/>
+          <w:lang w:val="en-US"/>
+        </w:rPr>
+        <w:t>Story:</w:t>
       </w:r>
       <w:r>
         <w:rPr>
@@ -1419,33 +1458,6 @@
         <w:rPr>
           <w:lang w:val="en-US"/>
         </w:rPr>
-        <w:t>Sibylla Cleophas (sister), Davena Cleophas (mother)</w:t>
-      </w:r>
-    </w:p>
-    <w:p>
-      <w:pPr>
-        <w:pStyle w:val="KeinLeerraum"/>
-        <w:rPr>
-          <w:lang w:val="en-US"/>
-        </w:rPr>
-      </w:pPr>
-      <w:r>
-        <w:rPr>
-          <w:b/>
-          <w:lang w:val="en-US"/>
-        </w:rPr>
-        <w:t>Story:</w:t>
-      </w:r>
-      <w:r>
-        <w:rPr>
-          <w:lang w:val="en-US"/>
-        </w:rPr>
-        <w:t xml:space="preserve"> </w:t>
-      </w:r>
-      <w:r>
-        <w:rPr>
-          <w:lang w:val="en-US"/>
-        </w:rPr>
         <w:t>Avius was born</w:t>
       </w:r>
       <w:r>
@@ -1458,45 +1470,21 @@
         <w:rPr>
           <w:lang w:val="en-US"/>
         </w:rPr>
-        <w:t xml:space="preserve"> son of a wealthy merchant in the city of </w:t>
-      </w:r>
-      <w:r>
-        <w:rPr>
-          <w:lang w:val="en-US"/>
-        </w:rPr>
-        <w:t>Alveracc</w:t>
-      </w:r>
-      <w:r>
-        <w:rPr>
-          <w:lang w:val="en-US"/>
-        </w:rPr>
-        <w:t>. Soon after his birth, his parents found out that he is a Gifted and his powers come from the god of fire, light, courage and fury. Despite the fact that he is the oldest child of his family, his siblings never displayed any signs of being gifted.</w:t>
-      </w:r>
-    </w:p>
-    <w:p>
-      <w:pPr>
-        <w:pStyle w:val="KeinLeerraum"/>
-        <w:rPr>
-          <w:lang w:val="en-US"/>
-        </w:rPr>
-      </w:pPr>
-      <w:r>
-        <w:rPr>
-          <w:lang w:val="en-US"/>
-        </w:rPr>
-        <w:t xml:space="preserve">Struggling to find a suited teacher for his child, Avius’ father, Artorius Cleophas, send a request to the royal family of </w:t>
-      </w:r>
-      <w:r>
-        <w:rPr>
-          <w:lang w:val="en-US"/>
-        </w:rPr>
-        <w:t>Thamaria</w:t>
-      </w:r>
-      <w:r>
-        <w:rPr>
-          <w:lang w:val="en-US"/>
-        </w:rPr>
-        <w:t xml:space="preserve"> to accept his son into the Schola Sientiarum, a special school for gifted founded and operated by the royal family.</w:t>
+        <w:t xml:space="preserve"> son of a wealthy merchant in the city of Alveracc. Soon after his birth, his parents found out that he is a Gifted and his powers come from the god of fire, light, courage and fury. Despite the fact that he is the oldest child of his family, his siblings never displayed any signs of being gifted.</w:t>
+      </w:r>
+    </w:p>
+    <w:p>
+      <w:pPr>
+        <w:pStyle w:val="KeinLeerraum"/>
+        <w:rPr>
+          <w:lang w:val="en-US"/>
+        </w:rPr>
+      </w:pPr>
+      <w:r>
+        <w:rPr>
+          <w:lang w:val="en-US"/>
+        </w:rPr>
+        <w:t>Struggling to find a suited teacher for his child, Avius’ father, Artorius Cleophas, send a request to the royal family of Thamaria to accept his son into the Schola Sientiarum, a special school for gifted founded and operated by the royal family.</w:t>
       </w:r>
     </w:p>
     <w:p>
@@ -1562,25 +1550,7 @@
         <w:rPr>
           <w:lang w:val="en-US"/>
         </w:rPr>
-        <w:t>Ridonyan</w:t>
-      </w:r>
-      <w:r>
-        <w:rPr>
-          <w:lang w:val="en-US"/>
-        </w:rPr>
-        <w:t>s</w:t>
-      </w:r>
-      <w:r>
-        <w:rPr>
-          <w:lang w:val="en-US"/>
-        </w:rPr>
-        <w:t xml:space="preserve"> </w:t>
-      </w:r>
-      <w:r>
-        <w:rPr>
-          <w:lang w:val="en-US"/>
-        </w:rPr>
-        <w:t>and both times the Thamarian losses were so significant, that the battle was lost. The order of the Seekers and their soulless beasts known as the Blinded as well as their obsidian weapons proved to much for the Thamarian forces and so war was lost as Cecilia capitulated.</w:t>
+        <w:t>Ridonyans and both times the Thamarian losses were so significant, that the battle was lost. The order of the Seekers and their soulless beasts known as the Blinded as well as their obsidian weapons proved to much for the Thamarian forces and so war was lost as Cecilia capitulated.</w:t>
       </w:r>
     </w:p>
     <w:p>
@@ -1636,19 +1606,7 @@
         <w:rPr>
           <w:lang w:val="en-US"/>
         </w:rPr>
-        <w:t xml:space="preserve">feared warriors. On the night of the uprising, when the Thamarians where ready to fight for their home once more, he saw the betrayal of prince </w:t>
-      </w:r>
-      <w:r>
-        <w:rPr>
-          <w:lang w:val="en-US"/>
-        </w:rPr>
-        <w:t>Valeran</w:t>
-      </w:r>
-      <w:r>
-        <w:rPr>
-          <w:lang w:val="en-US"/>
-        </w:rPr>
-        <w:t xml:space="preserve"> and the subsequent storming of the palace by the Seekers first hand. Unable to save his queen that night, he followed the caravan back to the ridonyan capital city Astrala where he awaits a chance to save his queen and bring her back home, so that she might unite Thamaria once more.</w:t>
+        <w:t>feared warriors. On the night of the uprising, when the Thamarians where ready to fight for their home once more, he saw the betrayal of prince Valeran and the subsequent storming of the palace by the Seekers first hand. Unable to save his queen that night, he followed the caravan back to the ridonyan capital city Astrala where he awaits a chance to save his queen and bring her back home, so that she might unite Thamaria once more.</w:t>
       </w:r>
     </w:p>
     <w:p>
@@ -1664,7 +1622,51 @@
           <w:b/>
           <w:lang w:val="en-US"/>
         </w:rPr>
-        <w:t>Player description</w:t>
+        <w:t xml:space="preserve">Player description: </w:t>
+      </w:r>
+      <w:r>
+        <w:rPr>
+          <w:bCs/>
+          <w:lang w:val="en-US"/>
+        </w:rPr>
+        <w:t>Avius is an intelligent, smart and calculating man. Despite his youth, he has seen war and bloodshed more than many warriors claiming to be veterans of war. Commanding the flames of fury and light, Avius is amongst the most powerful Gifted in the entire Empire.</w:t>
+      </w:r>
+      <w:r>
+        <w:rPr>
+          <w:bCs/>
+          <w:lang w:val="en-US"/>
+        </w:rPr>
+        <w:t xml:space="preserve"> His power only limited by his cool and calculating mind. He speaks with a Thamarian accent and is obviously not very welcomed in Ridonya as it is. Why he chose to be here, is not known.</w:t>
+      </w:r>
+    </w:p>
+    <w:p>
+      <w:pPr>
+        <w:pStyle w:val="KeinLeerraum"/>
+        <w:rPr>
+          <w:bCs/>
+          <w:lang w:val="en-US"/>
+        </w:rPr>
+      </w:pPr>
+      <w:r>
+        <w:rPr>
+          <w:b/>
+          <w:lang w:val="en-US"/>
+        </w:rPr>
+        <w:t>When you gain h</w:t>
+      </w:r>
+      <w:r>
+        <w:rPr>
+          <w:b/>
+          <w:lang w:val="en-US"/>
+        </w:rPr>
+        <w:t>is</w:t>
+      </w:r>
+      <w:r>
+        <w:rPr>
+          <w:b/>
+          <w:lang w:val="en-US"/>
+        </w:rPr>
+        <w:t xml:space="preserve"> loyalty</w:t>
       </w:r>
       <w:r>
         <w:rPr>
@@ -1678,14 +1680,14 @@
           <w:bCs/>
           <w:lang w:val="en-US"/>
         </w:rPr>
-        <w:t>Avius is an intelligent, smart and calculating man. Despite his youth, he has seen war and bloodshed more than many warriors claiming to be veterans of war. Commanding the flames of fury and light, Avius is amongst the most powerful Gifted in the entire Empire.</w:t>
+        <w:t>Avius is a thamarian Gifted and a leader of the Grey Legion, an underground rebel army aiming to fight the ridonyan occupation forces in Thamaria.</w:t>
       </w:r>
       <w:r>
         <w:rPr>
           <w:bCs/>
           <w:lang w:val="en-US"/>
         </w:rPr>
-        <w:t xml:space="preserve"> His power only limited by his cool and calculating mind. He speaks with a Thamarian accent and is obviously not very welcomed in Ridonya as it is. Why he chose to be here, is not known.</w:t>
+        <w:t xml:space="preserve"> He has followed Cecilias transport and aimed to free her all this time. His loyalty towards his queen is unwavering.</w:t>
       </w:r>
     </w:p>
     <w:p>
@@ -1701,42 +1703,73 @@
           <w:b/>
           <w:lang w:val="en-US"/>
         </w:rPr>
-        <w:t>When you gain h</w:t>
-      </w:r>
-      <w:r>
-        <w:rPr>
-          <w:b/>
-          <w:lang w:val="en-US"/>
-        </w:rPr>
-        <w:t>is</w:t>
-      </w:r>
-      <w:r>
-        <w:rPr>
-          <w:b/>
-          <w:lang w:val="en-US"/>
-        </w:rPr>
-        <w:t xml:space="preserve"> loyalty</w:t>
-      </w:r>
-      <w:r>
-        <w:rPr>
-          <w:b/>
-          <w:lang w:val="en-US"/>
-        </w:rPr>
-        <w:t xml:space="preserve">: </w:t>
+        <w:lastRenderedPageBreak/>
+        <w:t>Turn</w:t>
       </w:r>
       <w:r>
         <w:rPr>
           <w:bCs/>
           <w:lang w:val="en-US"/>
         </w:rPr>
-        <w:t>Avius is a thamarian Gifted and a leader of the Grey Legion, an underground rebel army aiming to fight the ridonyan occupation forces in Thamaria.</w:t>
+        <w:t xml:space="preserve">: Avius is an extremely powerful Gifted. </w:t>
       </w:r>
       <w:r>
         <w:rPr>
           <w:bCs/>
           <w:lang w:val="en-US"/>
         </w:rPr>
-        <w:t xml:space="preserve"> He has followed Cecilias transport and aimed to free her all this time. His loyalty towards his queen is unwavering.</w:t>
+        <w:t>However, that was</w:t>
+      </w:r>
+      <w:r>
+        <w:rPr>
+          <w:bCs/>
+          <w:lang w:val="en-US"/>
+        </w:rPr>
+        <w:t xml:space="preserve"> not always the case. He found out during his battles with the Ridonyan Empire, that a Giften with enough knowledge and willpower, can absorb the power of another Gifted. This is done by consuming their blood and imbuing oneself with the power of the other Gifted. This results in one of the Gifted, namely the one who’s power is going to be absorbed, dying.</w:t>
+      </w:r>
+    </w:p>
+    <w:p>
+      <w:pPr>
+        <w:pStyle w:val="KeinLeerraum"/>
+        <w:rPr>
+          <w:bCs/>
+          <w:lang w:val="en-US"/>
+        </w:rPr>
+      </w:pPr>
+      <w:r>
+        <w:rPr>
+          <w:bCs/>
+          <w:lang w:val="en-US"/>
+        </w:rPr>
+        <w:t xml:space="preserve">Throughout his battles, Avius has been consuming the power and lifeforce of countless Blinded and even some Gifted he saw as lacking. His ultimate goal is the absorption of every Gifted in the world. He </w:t>
+      </w:r>
+      <w:r>
+        <w:rPr>
+          <w:bCs/>
+          <w:lang w:val="en-US"/>
+        </w:rPr>
+        <w:t>believes</w:t>
+      </w:r>
+      <w:r>
+        <w:rPr>
+          <w:bCs/>
+          <w:lang w:val="en-US"/>
+        </w:rPr>
+        <w:t xml:space="preserve"> that when he </w:t>
+      </w:r>
+      <w:r>
+        <w:rPr>
+          <w:bCs/>
+          <w:lang w:val="en-US"/>
+        </w:rPr>
+        <w:t>achieves</w:t>
+      </w:r>
+      <w:r>
+        <w:rPr>
+          <w:bCs/>
+          <w:lang w:val="en-US"/>
+        </w:rPr>
+        <w:t xml:space="preserve"> his goal, he turns into a god himself and that he can “rewrite” the world to fit his image. With no pain and injustice.</w:t>
       </w:r>
     </w:p>
     <w:sectPr>

</xml_diff>